<commit_message>
updated readme with pictures, added manuals as source material.
</commit_message>
<xml_diff>
--- a/Supernote A6X2 Nomad/Master Checklist Template.docx
+++ b/Supernote A6X2 Nomad/Master Checklist Template.docx
@@ -7124,6 +7124,1796 @@
       <w:r>
         <w:t>8</w:t>
       </w:r>
+    </w:p>
+    <w:p>
+      <w:pPr>
+        <w:spacing w:after="160" w:line="259" w:lineRule="auto"/>
+        <w:contextualSpacing w:val="0"/>
+      </w:pPr>
+      <w:r>
+        <w:br w:type="page"/>
+      </w:r>
+    </w:p>
+    <w:p>
+      <w:pPr>
+        <w:pStyle w:val="Heading3"/>
+      </w:pPr>
+      <w:r>
+        <w:lastRenderedPageBreak/>
+        <w:t>Radio Calls Cheat-Sheet</w:t>
+      </w:r>
+      <w:r>
+        <w:t>: Departure</w:t>
+      </w:r>
+    </w:p>
+    <w:p/>
+    <w:p>
+      <w:r>
+        <w:t>Departure Airport</w:t>
+      </w:r>
+      <w:r>
+        <w:t xml:space="preserve"> </w:t>
+      </w:r>
+      <w:r>
+        <w:rPr>
+          <w:u w:val="single"/>
+        </w:rPr>
+        <w:tab/>
+      </w:r>
+      <w:r>
+        <w:rPr>
+          <w:u w:val="single"/>
+        </w:rPr>
+        <w:tab/>
+      </w:r>
+      <w:r>
+        <w:rPr>
+          <w:u w:val="single"/>
+        </w:rPr>
+        <w:tab/>
+      </w:r>
+    </w:p>
+    <w:p/>
+    <w:p>
+      <w:r>
+        <w:t>Frequencies</w:t>
+      </w:r>
+    </w:p>
+    <w:tbl>
+      <w:tblPr>
+        <w:tblStyle w:val="TableGrid"/>
+        <w:tblW w:w="0" w:type="auto"/>
+        <w:tblLook w:val="04A0" w:firstRow="1" w:lastRow="0" w:firstColumn="1" w:lastColumn="0" w:noHBand="0" w:noVBand="1"/>
+      </w:tblPr>
+      <w:tblGrid>
+        <w:gridCol w:w="1341"/>
+        <w:gridCol w:w="1342"/>
+        <w:gridCol w:w="1342"/>
+        <w:gridCol w:w="1342"/>
+      </w:tblGrid>
+      <w:tr>
+        <w:tc>
+          <w:tcPr>
+            <w:tcW w:w="1341" w:type="dxa"/>
+          </w:tcPr>
+          <w:p>
+            <w:r>
+              <w:t>ATIS</w:t>
+            </w:r>
+          </w:p>
+        </w:tc>
+        <w:tc>
+          <w:tcPr>
+            <w:tcW w:w="1342" w:type="dxa"/>
+          </w:tcPr>
+          <w:p>
+            <w:r>
+              <w:t>Ground</w:t>
+            </w:r>
+          </w:p>
+        </w:tc>
+        <w:tc>
+          <w:tcPr>
+            <w:tcW w:w="1342" w:type="dxa"/>
+          </w:tcPr>
+          <w:p>
+            <w:r>
+              <w:t>Tower</w:t>
+            </w:r>
+          </w:p>
+        </w:tc>
+        <w:tc>
+          <w:tcPr>
+            <w:tcW w:w="1342" w:type="dxa"/>
+          </w:tcPr>
+          <w:p>
+            <w:r>
+              <w:t>Clearance</w:t>
+            </w:r>
+          </w:p>
+        </w:tc>
+      </w:tr>
+      <w:tr>
+        <w:trPr>
+          <w:trHeight w:val="432"/>
+        </w:trPr>
+        <w:tc>
+          <w:tcPr>
+            <w:tcW w:w="1341" w:type="dxa"/>
+          </w:tcPr>
+          <w:p/>
+        </w:tc>
+        <w:tc>
+          <w:tcPr>
+            <w:tcW w:w="1342" w:type="dxa"/>
+          </w:tcPr>
+          <w:p/>
+        </w:tc>
+        <w:tc>
+          <w:tcPr>
+            <w:tcW w:w="1342" w:type="dxa"/>
+          </w:tcPr>
+          <w:p/>
+        </w:tc>
+        <w:tc>
+          <w:tcPr>
+            <w:tcW w:w="1342" w:type="dxa"/>
+          </w:tcPr>
+          <w:p/>
+        </w:tc>
+      </w:tr>
+    </w:tbl>
+    <w:p/>
+    <w:p>
+      <w:r>
+        <w:t>ATIS Information (Departure)</w:t>
+      </w:r>
+    </w:p>
+    <w:tbl>
+      <w:tblPr>
+        <w:tblStyle w:val="TableGrid"/>
+        <w:tblW w:w="0" w:type="auto"/>
+        <w:tblLayout w:type="fixed"/>
+        <w:tblLook w:val="04A0" w:firstRow="1" w:lastRow="0" w:firstColumn="1" w:lastColumn="0" w:noHBand="0" w:noVBand="1"/>
+      </w:tblPr>
+      <w:tblGrid>
+        <w:gridCol w:w="766"/>
+        <w:gridCol w:w="767"/>
+        <w:gridCol w:w="767"/>
+        <w:gridCol w:w="766"/>
+        <w:gridCol w:w="767"/>
+        <w:gridCol w:w="767"/>
+        <w:gridCol w:w="767"/>
+      </w:tblGrid>
+      <w:tr>
+        <w:tc>
+          <w:tcPr>
+            <w:tcW w:w="766" w:type="dxa"/>
+            <w:vAlign w:val="center"/>
+          </w:tcPr>
+          <w:p>
+            <w:pPr>
+              <w:jc w:val="center"/>
+            </w:pPr>
+            <w:r>
+              <w:t>Info.</w:t>
+            </w:r>
+          </w:p>
+        </w:tc>
+        <w:tc>
+          <w:tcPr>
+            <w:tcW w:w="767" w:type="dxa"/>
+            <w:vAlign w:val="center"/>
+          </w:tcPr>
+          <w:p>
+            <w:pPr>
+              <w:jc w:val="center"/>
+            </w:pPr>
+            <w:r>
+              <w:t>Time</w:t>
+            </w:r>
+          </w:p>
+        </w:tc>
+        <w:tc>
+          <w:tcPr>
+            <w:tcW w:w="767" w:type="dxa"/>
+            <w:vAlign w:val="center"/>
+          </w:tcPr>
+          <w:p>
+            <w:pPr>
+              <w:jc w:val="center"/>
+            </w:pPr>
+            <w:r>
+              <w:t xml:space="preserve">Wind </w:t>
+            </w:r>
+            <w:r>
+              <w:rPr>
+                <w:sz w:val="12"/>
+                <w:szCs w:val="12"/>
+              </w:rPr>
+              <w:t>Direction</w:t>
+            </w:r>
+          </w:p>
+        </w:tc>
+        <w:tc>
+          <w:tcPr>
+            <w:tcW w:w="766" w:type="dxa"/>
+            <w:vAlign w:val="center"/>
+          </w:tcPr>
+          <w:p>
+            <w:pPr>
+              <w:jc w:val="center"/>
+            </w:pPr>
+            <w:r>
+              <w:t>Wind Speed</w:t>
+            </w:r>
+          </w:p>
+        </w:tc>
+        <w:tc>
+          <w:tcPr>
+            <w:tcW w:w="767" w:type="dxa"/>
+            <w:vAlign w:val="center"/>
+          </w:tcPr>
+          <w:p>
+            <w:pPr>
+              <w:jc w:val="center"/>
+            </w:pPr>
+            <w:r>
+              <w:t>Temp</w:t>
+            </w:r>
+          </w:p>
+        </w:tc>
+        <w:tc>
+          <w:tcPr>
+            <w:tcW w:w="767" w:type="dxa"/>
+            <w:vAlign w:val="center"/>
+          </w:tcPr>
+          <w:p>
+            <w:pPr>
+              <w:jc w:val="center"/>
+              <w:rPr>
+                <w:sz w:val="12"/>
+                <w:szCs w:val="12"/>
+              </w:rPr>
+            </w:pPr>
+            <w:r>
+              <w:rPr>
+                <w:sz w:val="12"/>
+                <w:szCs w:val="12"/>
+              </w:rPr>
+              <w:t>Altimeter</w:t>
+            </w:r>
+          </w:p>
+        </w:tc>
+        <w:tc>
+          <w:tcPr>
+            <w:tcW w:w="767" w:type="dxa"/>
+            <w:vAlign w:val="center"/>
+          </w:tcPr>
+          <w:p>
+            <w:pPr>
+              <w:jc w:val="center"/>
+            </w:pPr>
+            <w:r>
+              <w:t>Runway</w:t>
+            </w:r>
+          </w:p>
+        </w:tc>
+      </w:tr>
+      <w:tr>
+        <w:trPr>
+          <w:trHeight w:val="432"/>
+        </w:trPr>
+        <w:tc>
+          <w:tcPr>
+            <w:tcW w:w="766" w:type="dxa"/>
+            <w:tcBorders>
+              <w:bottom w:val="single" w:sz="4" w:space="0" w:color="auto"/>
+            </w:tcBorders>
+          </w:tcPr>
+          <w:p/>
+        </w:tc>
+        <w:tc>
+          <w:tcPr>
+            <w:tcW w:w="767" w:type="dxa"/>
+            <w:tcBorders>
+              <w:bottom w:val="single" w:sz="4" w:space="0" w:color="auto"/>
+            </w:tcBorders>
+          </w:tcPr>
+          <w:p/>
+        </w:tc>
+        <w:tc>
+          <w:tcPr>
+            <w:tcW w:w="767" w:type="dxa"/>
+            <w:tcBorders>
+              <w:bottom w:val="single" w:sz="4" w:space="0" w:color="auto"/>
+            </w:tcBorders>
+          </w:tcPr>
+          <w:p/>
+        </w:tc>
+        <w:tc>
+          <w:tcPr>
+            <w:tcW w:w="766" w:type="dxa"/>
+            <w:tcBorders>
+              <w:bottom w:val="single" w:sz="4" w:space="0" w:color="auto"/>
+            </w:tcBorders>
+          </w:tcPr>
+          <w:p/>
+        </w:tc>
+        <w:tc>
+          <w:tcPr>
+            <w:tcW w:w="767" w:type="dxa"/>
+            <w:tcBorders>
+              <w:bottom w:val="single" w:sz="4" w:space="0" w:color="auto"/>
+            </w:tcBorders>
+          </w:tcPr>
+          <w:p/>
+        </w:tc>
+        <w:tc>
+          <w:tcPr>
+            <w:tcW w:w="767" w:type="dxa"/>
+            <w:tcBorders>
+              <w:bottom w:val="single" w:sz="4" w:space="0" w:color="auto"/>
+            </w:tcBorders>
+          </w:tcPr>
+          <w:p/>
+        </w:tc>
+        <w:tc>
+          <w:tcPr>
+            <w:tcW w:w="767" w:type="dxa"/>
+            <w:tcBorders>
+              <w:bottom w:val="single" w:sz="4" w:space="0" w:color="auto"/>
+            </w:tcBorders>
+          </w:tcPr>
+          <w:p/>
+        </w:tc>
+      </w:tr>
+      <w:tr>
+        <w:trPr>
+          <w:trHeight w:val="665"/>
+        </w:trPr>
+        <w:tc>
+          <w:tcPr>
+            <w:tcW w:w="5367" w:type="dxa"/>
+            <w:gridSpan w:val="7"/>
+            <w:tcBorders>
+              <w:top w:val="single" w:sz="4" w:space="0" w:color="auto"/>
+              <w:left w:val="single" w:sz="4" w:space="0" w:color="auto"/>
+              <w:bottom w:val="single" w:sz="4" w:space="0" w:color="auto"/>
+              <w:right w:val="single" w:sz="4" w:space="0" w:color="auto"/>
+            </w:tcBorders>
+          </w:tcPr>
+          <w:p>
+            <w:r>
+              <w:t>NOTAMS/Misc:</w:t>
+            </w:r>
+          </w:p>
+        </w:tc>
+      </w:tr>
+    </w:tbl>
+    <w:p/>
+    <w:p>
+      <w:pPr>
+        <w:pStyle w:val="ListParagraph"/>
+        <w:numPr>
+          <w:ilvl w:val="0"/>
+          <w:numId w:val="50"/>
+        </w:numPr>
+      </w:pPr>
+      <w:r>
+        <w:t>Uncontrolled Airport</w:t>
+      </w:r>
+    </w:p>
+    <w:p/>
+    <w:p>
+      <w:pPr>
+        <w:ind w:left="346" w:hanging="346"/>
+      </w:pPr>
+      <w:r>
+        <w:rPr>
+          <w:u w:val="single"/>
+        </w:rPr>
+        <w:tab/>
+      </w:r>
+      <w:r>
+        <w:rPr>
+          <w:u w:val="single"/>
+        </w:rPr>
+        <w:tab/>
+      </w:r>
+      <w:r>
+        <w:t xml:space="preserve"> </w:t>
+      </w:r>
+      <w:r>
+        <w:t>area traffic</w:t>
+      </w:r>
+      <w:proofErr w:type="gramStart"/>
+      <w:r>
+        <w:t xml:space="preserve">, </w:t>
+      </w:r>
+      <w:r>
+        <w:rPr>
+          <w:u w:val="single"/>
+        </w:rPr>
+        <w:tab/>
+      </w:r>
+      <w:r>
+        <w:t>back</w:t>
+      </w:r>
+      <w:proofErr w:type="gramEnd"/>
+      <w:r>
+        <w:t xml:space="preserve"> taxi runway </w:t>
+      </w:r>
+      <w:r>
+        <w:rPr>
+          <w:u w:val="single"/>
+        </w:rPr>
+        <w:tab/>
+      </w:r>
+      <w:r>
+        <w:rPr>
+          <w:u w:val="single"/>
+        </w:rPr>
+        <w:tab/>
+      </w:r>
+      <w:r>
+        <w:t>.</w:t>
+      </w:r>
+      <w:r>
+        <w:t xml:space="preserve"> </w:t>
+      </w:r>
+    </w:p>
+    <w:p>
+      <w:pPr>
+        <w:ind w:left="346" w:hanging="346"/>
+      </w:pPr>
+      <w:r>
+        <w:rPr>
+          <w:u w:val="single"/>
+        </w:rPr>
+        <w:tab/>
+      </w:r>
+      <w:r>
+        <w:rPr>
+          <w:u w:val="single"/>
+        </w:rPr>
+        <w:tab/>
+      </w:r>
+      <w:r>
+        <w:t xml:space="preserve"> </w:t>
+      </w:r>
+      <w:r>
+        <w:t>a</w:t>
+      </w:r>
+      <w:r>
+        <w:t xml:space="preserve">rea </w:t>
+      </w:r>
+      <w:r>
+        <w:t>t</w:t>
+      </w:r>
+      <w:r>
+        <w:t>raffic</w:t>
+      </w:r>
+      <w:proofErr w:type="gramStart"/>
+      <w:r>
+        <w:t xml:space="preserve">, </w:t>
+      </w:r>
+      <w:r>
+        <w:rPr>
+          <w:u w:val="single"/>
+        </w:rPr>
+        <w:tab/>
+      </w:r>
+      <w:r>
+        <w:t>departing</w:t>
+      </w:r>
+      <w:proofErr w:type="gramEnd"/>
+      <w:r>
+        <w:t xml:space="preserve"> </w:t>
+      </w:r>
+      <w:r>
+        <w:t xml:space="preserve">runway </w:t>
+      </w:r>
+      <w:r>
+        <w:rPr>
+          <w:u w:val="single"/>
+        </w:rPr>
+        <w:tab/>
+      </w:r>
+      <w:r>
+        <w:rPr>
+          <w:u w:val="single"/>
+        </w:rPr>
+        <w:tab/>
+      </w:r>
+      <w:r>
+        <w:t xml:space="preserve">. </w:t>
+      </w:r>
+    </w:p>
+    <w:p>
+      <w:pPr>
+        <w:ind w:left="346" w:hanging="346"/>
+      </w:pPr>
+      <w:r>
+        <w:rPr>
+          <w:u w:val="single"/>
+        </w:rPr>
+        <w:tab/>
+      </w:r>
+      <w:r>
+        <w:rPr>
+          <w:u w:val="single"/>
+        </w:rPr>
+        <w:tab/>
+      </w:r>
+      <w:r>
+        <w:t xml:space="preserve"> </w:t>
+      </w:r>
+      <w:r>
+        <w:t>a</w:t>
+      </w:r>
+      <w:r>
+        <w:t xml:space="preserve">rea </w:t>
+      </w:r>
+      <w:r>
+        <w:t>t</w:t>
+      </w:r>
+      <w:r>
+        <w:t>raffic</w:t>
+      </w:r>
+      <w:proofErr w:type="gramStart"/>
+      <w:r>
+        <w:t xml:space="preserve">, </w:t>
+      </w:r>
+      <w:r>
+        <w:rPr>
+          <w:u w:val="single"/>
+        </w:rPr>
+        <w:tab/>
+      </w:r>
+      <w:r>
+        <w:t>Existing</w:t>
+      </w:r>
+      <w:proofErr w:type="gramEnd"/>
+      <w:r>
+        <w:t xml:space="preserve"> pattern to the </w:t>
+      </w:r>
+      <w:r>
+        <w:rPr>
+          <w:u w:val="single"/>
+        </w:rPr>
+        <w:tab/>
+      </w:r>
+      <w:r>
+        <w:t xml:space="preserve">. </w:t>
+      </w:r>
+    </w:p>
+    <w:p>
+      <w:pPr>
+        <w:ind w:left="346" w:hanging="346"/>
+      </w:pPr>
+    </w:p>
+    <w:p>
+      <w:pPr>
+        <w:pStyle w:val="ListParagraph"/>
+        <w:numPr>
+          <w:ilvl w:val="0"/>
+          <w:numId w:val="50"/>
+        </w:numPr>
+        <w:ind w:left="346" w:hanging="346"/>
+      </w:pPr>
+      <w:r>
+        <w:t>C</w:t>
+      </w:r>
+      <w:r>
+        <w:t>ontrolled Airport</w:t>
+      </w:r>
+    </w:p>
+    <w:p/>
+    <w:p>
+      <w:pPr>
+        <w:ind w:left="346" w:hanging="346"/>
+      </w:pPr>
+      <w:r>
+        <w:rPr>
+          <w:u w:val="single"/>
+        </w:rPr>
+        <w:tab/>
+      </w:r>
+      <w:r>
+        <w:t xml:space="preserve"> </w:t>
+      </w:r>
+      <w:r>
+        <w:t>ground</w:t>
+      </w:r>
+      <w:r>
+        <w:t xml:space="preserve">, </w:t>
+      </w:r>
+      <w:r>
+        <w:rPr>
+          <w:u w:val="single"/>
+        </w:rPr>
+        <w:tab/>
+      </w:r>
+      <w:r>
+        <w:t xml:space="preserve"> is at</w:t>
+      </w:r>
+      <w:r>
+        <w:t xml:space="preserve"> </w:t>
+      </w:r>
+      <w:r>
+        <w:rPr>
+          <w:u w:val="single"/>
+        </w:rPr>
+        <w:tab/>
+      </w:r>
+      <w:r>
+        <w:t xml:space="preserve"> with information </w:t>
+      </w:r>
+      <w:r>
+        <w:rPr>
+          <w:u w:val="single"/>
+        </w:rPr>
+        <w:tab/>
+      </w:r>
+      <w:r>
+        <w:t xml:space="preserve">, departing to the </w:t>
+      </w:r>
+      <w:r>
+        <w:rPr>
+          <w:u w:val="single"/>
+        </w:rPr>
+        <w:tab/>
+      </w:r>
+      <w:r>
+        <w:t>.</w:t>
+      </w:r>
+    </w:p>
+    <w:p>
+      <w:pPr>
+        <w:ind w:left="346" w:hanging="346"/>
+      </w:pPr>
+    </w:p>
+    <w:p>
+      <w:pPr>
+        <w:ind w:left="346" w:hanging="346"/>
+      </w:pPr>
+      <w:r>
+        <w:t>Taxi instructions:</w:t>
+      </w:r>
+    </w:p>
+    <w:tbl>
+      <w:tblPr>
+        <w:tblStyle w:val="TableGrid"/>
+        <w:tblW w:w="0" w:type="auto"/>
+        <w:tblInd w:w="346" w:type="dxa"/>
+        <w:tblLook w:val="04A0" w:firstRow="1" w:lastRow="0" w:firstColumn="1" w:lastColumn="0" w:noHBand="0" w:noVBand="1"/>
+      </w:tblPr>
+      <w:tblGrid>
+        <w:gridCol w:w="1089"/>
+        <w:gridCol w:w="617"/>
+        <w:gridCol w:w="828"/>
+        <w:gridCol w:w="829"/>
+        <w:gridCol w:w="829"/>
+        <w:gridCol w:w="829"/>
+      </w:tblGrid>
+      <w:tr>
+        <w:tc>
+          <w:tcPr>
+            <w:tcW w:w="1089" w:type="dxa"/>
+          </w:tcPr>
+          <w:p>
+            <w:r>
+              <w:t>Taxi runway:</w:t>
+            </w:r>
+          </w:p>
+        </w:tc>
+        <w:tc>
+          <w:tcPr>
+            <w:tcW w:w="617" w:type="dxa"/>
+          </w:tcPr>
+          <w:p/>
+        </w:tc>
+        <w:tc>
+          <w:tcPr>
+            <w:tcW w:w="828" w:type="dxa"/>
+          </w:tcPr>
+          <w:p>
+            <w:r>
+              <w:t>via</w:t>
+            </w:r>
+          </w:p>
+        </w:tc>
+        <w:tc>
+          <w:tcPr>
+            <w:tcW w:w="829" w:type="dxa"/>
+          </w:tcPr>
+          <w:p/>
+        </w:tc>
+        <w:tc>
+          <w:tcPr>
+            <w:tcW w:w="829" w:type="dxa"/>
+          </w:tcPr>
+          <w:p/>
+        </w:tc>
+        <w:tc>
+          <w:tcPr>
+            <w:tcW w:w="829" w:type="dxa"/>
+          </w:tcPr>
+          <w:p/>
+        </w:tc>
+      </w:tr>
+    </w:tbl>
+    <w:p>
+      <w:pPr>
+        <w:ind w:left="346" w:hanging="346"/>
+      </w:pPr>
+    </w:p>
+    <w:p>
+      <w:pPr>
+        <w:ind w:left="346" w:hanging="346"/>
+      </w:pPr>
+      <w:r>
+        <w:t>When Holding Short, and ready to go:</w:t>
+      </w:r>
+    </w:p>
+    <w:p>
+      <w:pPr>
+        <w:ind w:left="346" w:hanging="346"/>
+      </w:pPr>
+    </w:p>
+    <w:p>
+      <w:pPr>
+        <w:ind w:left="346" w:hanging="346"/>
+      </w:pPr>
+      <w:r>
+        <w:t xml:space="preserve"> </w:t>
+      </w:r>
+      <w:r>
+        <w:rPr>
+          <w:u w:val="single"/>
+        </w:rPr>
+        <w:tab/>
+      </w:r>
+      <w:r>
+        <w:t xml:space="preserve"> </w:t>
+      </w:r>
+      <w:r>
+        <w:t>tower</w:t>
+      </w:r>
+      <w:r>
+        <w:t xml:space="preserve">, </w:t>
+      </w:r>
+      <w:r>
+        <w:rPr>
+          <w:u w:val="single"/>
+        </w:rPr>
+        <w:tab/>
+      </w:r>
+      <w:r>
+        <w:t xml:space="preserve"> is</w:t>
+      </w:r>
+      <w:r>
+        <w:t xml:space="preserve"> holding short at Runway</w:t>
+      </w:r>
+      <w:r>
+        <w:rPr>
+          <w:u w:val="single"/>
+        </w:rPr>
+        <w:tab/>
+      </w:r>
+      <w:r>
+        <w:rPr>
+          <w:u w:val="single"/>
+        </w:rPr>
+        <w:t xml:space="preserve"> </w:t>
+      </w:r>
+      <w:r>
+        <w:t>ready for departure</w:t>
+      </w:r>
+      <w:r>
+        <w:t>.</w:t>
+      </w:r>
+    </w:p>
+    <w:p>
+      <w:pPr>
+        <w:ind w:left="346" w:hanging="346"/>
+      </w:pPr>
+    </w:p>
+    <w:p>
+      <w:pPr>
+        <w:spacing w:after="160" w:line="259" w:lineRule="auto"/>
+        <w:contextualSpacing w:val="0"/>
+        <w:rPr>
+          <w:b/>
+          <w:bCs/>
+        </w:rPr>
+      </w:pPr>
+      <w:r>
+        <w:rPr>
+          <w:b/>
+          <w:bCs/>
+        </w:rPr>
+        <w:br w:type="page"/>
+      </w:r>
+    </w:p>
+    <w:p>
+      <w:pPr>
+        <w:pStyle w:val="Heading3"/>
+      </w:pPr>
+      <w:r>
+        <w:lastRenderedPageBreak/>
+        <w:t xml:space="preserve">Radio Calls Cheat-Sheet: </w:t>
+      </w:r>
+      <w:r>
+        <w:t>Arrival</w:t>
+      </w:r>
+    </w:p>
+    <w:p/>
+    <w:p>
+      <w:r>
+        <w:t>Arrival</w:t>
+      </w:r>
+      <w:r>
+        <w:t xml:space="preserve"> Airport </w:t>
+      </w:r>
+      <w:r>
+        <w:rPr>
+          <w:u w:val="single"/>
+        </w:rPr>
+        <w:tab/>
+      </w:r>
+      <w:r>
+        <w:rPr>
+          <w:u w:val="single"/>
+        </w:rPr>
+        <w:tab/>
+      </w:r>
+      <w:r>
+        <w:rPr>
+          <w:u w:val="single"/>
+        </w:rPr>
+        <w:tab/>
+      </w:r>
+    </w:p>
+    <w:p/>
+    <w:p>
+      <w:r>
+        <w:t>Frequencies</w:t>
+      </w:r>
+    </w:p>
+    <w:tbl>
+      <w:tblPr>
+        <w:tblStyle w:val="TableGrid"/>
+        <w:tblW w:w="0" w:type="auto"/>
+        <w:tblLook w:val="04A0" w:firstRow="1" w:lastRow="0" w:firstColumn="1" w:lastColumn="0" w:noHBand="0" w:noVBand="1"/>
+      </w:tblPr>
+      <w:tblGrid>
+        <w:gridCol w:w="1341"/>
+        <w:gridCol w:w="1342"/>
+        <w:gridCol w:w="1342"/>
+        <w:gridCol w:w="1342"/>
+      </w:tblGrid>
+      <w:tr>
+        <w:tc>
+          <w:tcPr>
+            <w:tcW w:w="1341" w:type="dxa"/>
+          </w:tcPr>
+          <w:p>
+            <w:r>
+              <w:t>ATIS</w:t>
+            </w:r>
+          </w:p>
+        </w:tc>
+        <w:tc>
+          <w:tcPr>
+            <w:tcW w:w="1342" w:type="dxa"/>
+          </w:tcPr>
+          <w:p>
+            <w:r>
+              <w:t>Ground</w:t>
+            </w:r>
+          </w:p>
+        </w:tc>
+        <w:tc>
+          <w:tcPr>
+            <w:tcW w:w="1342" w:type="dxa"/>
+          </w:tcPr>
+          <w:p>
+            <w:r>
+              <w:t>Tower</w:t>
+            </w:r>
+          </w:p>
+        </w:tc>
+        <w:tc>
+          <w:tcPr>
+            <w:tcW w:w="1342" w:type="dxa"/>
+          </w:tcPr>
+          <w:p>
+            <w:r>
+              <w:t>Clearance</w:t>
+            </w:r>
+          </w:p>
+        </w:tc>
+      </w:tr>
+      <w:tr>
+        <w:trPr>
+          <w:trHeight w:val="432"/>
+        </w:trPr>
+        <w:tc>
+          <w:tcPr>
+            <w:tcW w:w="1341" w:type="dxa"/>
+          </w:tcPr>
+          <w:p/>
+        </w:tc>
+        <w:tc>
+          <w:tcPr>
+            <w:tcW w:w="1342" w:type="dxa"/>
+          </w:tcPr>
+          <w:p/>
+        </w:tc>
+        <w:tc>
+          <w:tcPr>
+            <w:tcW w:w="1342" w:type="dxa"/>
+          </w:tcPr>
+          <w:p/>
+        </w:tc>
+        <w:tc>
+          <w:tcPr>
+            <w:tcW w:w="1342" w:type="dxa"/>
+          </w:tcPr>
+          <w:p/>
+        </w:tc>
+      </w:tr>
+    </w:tbl>
+    <w:p/>
+    <w:p>
+      <w:r>
+        <w:t>ATIS Information (Departure)</w:t>
+      </w:r>
+    </w:p>
+    <w:tbl>
+      <w:tblPr>
+        <w:tblStyle w:val="TableGrid"/>
+        <w:tblW w:w="0" w:type="auto"/>
+        <w:tblLayout w:type="fixed"/>
+        <w:tblLook w:val="04A0" w:firstRow="1" w:lastRow="0" w:firstColumn="1" w:lastColumn="0" w:noHBand="0" w:noVBand="1"/>
+      </w:tblPr>
+      <w:tblGrid>
+        <w:gridCol w:w="766"/>
+        <w:gridCol w:w="767"/>
+        <w:gridCol w:w="767"/>
+        <w:gridCol w:w="766"/>
+        <w:gridCol w:w="767"/>
+        <w:gridCol w:w="767"/>
+        <w:gridCol w:w="767"/>
+      </w:tblGrid>
+      <w:tr>
+        <w:tc>
+          <w:tcPr>
+            <w:tcW w:w="766" w:type="dxa"/>
+            <w:vAlign w:val="center"/>
+          </w:tcPr>
+          <w:p>
+            <w:pPr>
+              <w:jc w:val="center"/>
+            </w:pPr>
+            <w:r>
+              <w:t>Info.</w:t>
+            </w:r>
+          </w:p>
+        </w:tc>
+        <w:tc>
+          <w:tcPr>
+            <w:tcW w:w="767" w:type="dxa"/>
+            <w:vAlign w:val="center"/>
+          </w:tcPr>
+          <w:p>
+            <w:pPr>
+              <w:jc w:val="center"/>
+            </w:pPr>
+            <w:r>
+              <w:t>Time</w:t>
+            </w:r>
+          </w:p>
+        </w:tc>
+        <w:tc>
+          <w:tcPr>
+            <w:tcW w:w="767" w:type="dxa"/>
+            <w:vAlign w:val="center"/>
+          </w:tcPr>
+          <w:p>
+            <w:pPr>
+              <w:jc w:val="center"/>
+            </w:pPr>
+            <w:r>
+              <w:t xml:space="preserve">Wind </w:t>
+            </w:r>
+            <w:r>
+              <w:rPr>
+                <w:sz w:val="12"/>
+                <w:szCs w:val="12"/>
+              </w:rPr>
+              <w:t>Direction</w:t>
+            </w:r>
+          </w:p>
+        </w:tc>
+        <w:tc>
+          <w:tcPr>
+            <w:tcW w:w="766" w:type="dxa"/>
+            <w:vAlign w:val="center"/>
+          </w:tcPr>
+          <w:p>
+            <w:pPr>
+              <w:jc w:val="center"/>
+            </w:pPr>
+            <w:r>
+              <w:t>Wind Speed</w:t>
+            </w:r>
+          </w:p>
+        </w:tc>
+        <w:tc>
+          <w:tcPr>
+            <w:tcW w:w="767" w:type="dxa"/>
+            <w:vAlign w:val="center"/>
+          </w:tcPr>
+          <w:p>
+            <w:pPr>
+              <w:jc w:val="center"/>
+            </w:pPr>
+            <w:r>
+              <w:t>Temp</w:t>
+            </w:r>
+          </w:p>
+        </w:tc>
+        <w:tc>
+          <w:tcPr>
+            <w:tcW w:w="767" w:type="dxa"/>
+            <w:vAlign w:val="center"/>
+          </w:tcPr>
+          <w:p>
+            <w:pPr>
+              <w:jc w:val="center"/>
+              <w:rPr>
+                <w:sz w:val="12"/>
+                <w:szCs w:val="12"/>
+              </w:rPr>
+            </w:pPr>
+            <w:r>
+              <w:rPr>
+                <w:sz w:val="12"/>
+                <w:szCs w:val="12"/>
+              </w:rPr>
+              <w:t>Altimeter</w:t>
+            </w:r>
+          </w:p>
+        </w:tc>
+        <w:tc>
+          <w:tcPr>
+            <w:tcW w:w="767" w:type="dxa"/>
+            <w:vAlign w:val="center"/>
+          </w:tcPr>
+          <w:p>
+            <w:pPr>
+              <w:jc w:val="center"/>
+            </w:pPr>
+            <w:r>
+              <w:t>Runway</w:t>
+            </w:r>
+          </w:p>
+        </w:tc>
+      </w:tr>
+      <w:tr>
+        <w:trPr>
+          <w:trHeight w:val="432"/>
+        </w:trPr>
+        <w:tc>
+          <w:tcPr>
+            <w:tcW w:w="766" w:type="dxa"/>
+            <w:tcBorders>
+              <w:bottom w:val="single" w:sz="4" w:space="0" w:color="auto"/>
+            </w:tcBorders>
+          </w:tcPr>
+          <w:p/>
+        </w:tc>
+        <w:tc>
+          <w:tcPr>
+            <w:tcW w:w="767" w:type="dxa"/>
+            <w:tcBorders>
+              <w:bottom w:val="single" w:sz="4" w:space="0" w:color="auto"/>
+            </w:tcBorders>
+          </w:tcPr>
+          <w:p/>
+        </w:tc>
+        <w:tc>
+          <w:tcPr>
+            <w:tcW w:w="767" w:type="dxa"/>
+            <w:tcBorders>
+              <w:bottom w:val="single" w:sz="4" w:space="0" w:color="auto"/>
+            </w:tcBorders>
+          </w:tcPr>
+          <w:p/>
+        </w:tc>
+        <w:tc>
+          <w:tcPr>
+            <w:tcW w:w="766" w:type="dxa"/>
+            <w:tcBorders>
+              <w:bottom w:val="single" w:sz="4" w:space="0" w:color="auto"/>
+            </w:tcBorders>
+          </w:tcPr>
+          <w:p/>
+        </w:tc>
+        <w:tc>
+          <w:tcPr>
+            <w:tcW w:w="767" w:type="dxa"/>
+            <w:tcBorders>
+              <w:bottom w:val="single" w:sz="4" w:space="0" w:color="auto"/>
+            </w:tcBorders>
+          </w:tcPr>
+          <w:p/>
+        </w:tc>
+        <w:tc>
+          <w:tcPr>
+            <w:tcW w:w="767" w:type="dxa"/>
+            <w:tcBorders>
+              <w:bottom w:val="single" w:sz="4" w:space="0" w:color="auto"/>
+            </w:tcBorders>
+          </w:tcPr>
+          <w:p/>
+        </w:tc>
+        <w:tc>
+          <w:tcPr>
+            <w:tcW w:w="767" w:type="dxa"/>
+            <w:tcBorders>
+              <w:bottom w:val="single" w:sz="4" w:space="0" w:color="auto"/>
+            </w:tcBorders>
+          </w:tcPr>
+          <w:p/>
+        </w:tc>
+      </w:tr>
+      <w:tr>
+        <w:trPr>
+          <w:trHeight w:val="665"/>
+        </w:trPr>
+        <w:tc>
+          <w:tcPr>
+            <w:tcW w:w="5367" w:type="dxa"/>
+            <w:gridSpan w:val="7"/>
+            <w:tcBorders>
+              <w:top w:val="single" w:sz="4" w:space="0" w:color="auto"/>
+              <w:left w:val="single" w:sz="4" w:space="0" w:color="auto"/>
+              <w:bottom w:val="single" w:sz="4" w:space="0" w:color="auto"/>
+              <w:right w:val="single" w:sz="4" w:space="0" w:color="auto"/>
+            </w:tcBorders>
+          </w:tcPr>
+          <w:p>
+            <w:r>
+              <w:t>NOTAMS/Misc:</w:t>
+            </w:r>
+          </w:p>
+        </w:tc>
+      </w:tr>
+    </w:tbl>
+    <w:p/>
+    <w:p>
+      <w:pPr>
+        <w:pStyle w:val="ListParagraph"/>
+        <w:numPr>
+          <w:ilvl w:val="0"/>
+          <w:numId w:val="50"/>
+        </w:numPr>
+      </w:pPr>
+      <w:r>
+        <w:t>Uncontrolled Airport</w:t>
+      </w:r>
+    </w:p>
+    <w:p/>
+    <w:p>
+      <w:pPr>
+        <w:ind w:left="346" w:hanging="346"/>
+      </w:pPr>
+      <w:r>
+        <w:rPr>
+          <w:u w:val="single"/>
+        </w:rPr>
+        <w:tab/>
+      </w:r>
+      <w:r>
+        <w:rPr>
+          <w:u w:val="single"/>
+        </w:rPr>
+        <w:tab/>
+      </w:r>
+      <w:r>
+        <w:t xml:space="preserve"> area traffic</w:t>
+      </w:r>
+      <w:proofErr w:type="gramStart"/>
+      <w:r>
+        <w:t xml:space="preserve">, </w:t>
+      </w:r>
+      <w:r>
+        <w:rPr>
+          <w:u w:val="single"/>
+        </w:rPr>
+        <w:tab/>
+      </w:r>
+      <w:r>
+        <w:t>entering</w:t>
+      </w:r>
+      <w:proofErr w:type="gramEnd"/>
+      <w:r>
+        <w:t xml:space="preserve"> the</w:t>
+      </w:r>
+      <w:r>
+        <w:t xml:space="preserve"> pattern </w:t>
+      </w:r>
+      <w:r>
+        <w:t xml:space="preserve">on </w:t>
+      </w:r>
+      <w:r>
+        <w:t xml:space="preserve">the </w:t>
+      </w:r>
+      <w:r>
+        <w:rPr>
+          <w:u w:val="single"/>
+        </w:rPr>
+        <w:tab/>
+      </w:r>
+      <w:r>
+        <w:t xml:space="preserve">. </w:t>
+      </w:r>
+    </w:p>
+    <w:p>
+      <w:pPr>
+        <w:ind w:left="346" w:hanging="346"/>
+      </w:pPr>
+      <w:r>
+        <w:rPr>
+          <w:u w:val="single"/>
+        </w:rPr>
+        <w:tab/>
+      </w:r>
+      <w:r>
+        <w:rPr>
+          <w:u w:val="single"/>
+        </w:rPr>
+        <w:tab/>
+      </w:r>
+      <w:r>
+        <w:t xml:space="preserve"> area traffic, </w:t>
+      </w:r>
+      <w:r>
+        <w:rPr>
+          <w:u w:val="single"/>
+        </w:rPr>
+        <w:tab/>
+      </w:r>
+      <w:r>
+        <w:t xml:space="preserve"> downwind for</w:t>
+      </w:r>
+      <w:r>
+        <w:t xml:space="preserve"> runway </w:t>
+      </w:r>
+      <w:r>
+        <w:rPr>
+          <w:u w:val="single"/>
+        </w:rPr>
+        <w:tab/>
+      </w:r>
+      <w:r>
+        <w:t xml:space="preserve">. </w:t>
+      </w:r>
+    </w:p>
+    <w:p>
+      <w:pPr>
+        <w:ind w:left="346" w:hanging="346"/>
+      </w:pPr>
+      <w:r>
+        <w:rPr>
+          <w:u w:val="single"/>
+        </w:rPr>
+        <w:tab/>
+      </w:r>
+      <w:r>
+        <w:rPr>
+          <w:u w:val="single"/>
+        </w:rPr>
+        <w:tab/>
+      </w:r>
+      <w:r>
+        <w:t xml:space="preserve"> area traffic</w:t>
+      </w:r>
+      <w:proofErr w:type="gramStart"/>
+      <w:r>
+        <w:t xml:space="preserve">, </w:t>
+      </w:r>
+      <w:r>
+        <w:rPr>
+          <w:u w:val="single"/>
+        </w:rPr>
+        <w:tab/>
+      </w:r>
+      <w:r>
+        <w:t>base</w:t>
+      </w:r>
+      <w:proofErr w:type="gramEnd"/>
+      <w:r>
+        <w:t xml:space="preserve"> for</w:t>
+      </w:r>
+      <w:r>
+        <w:t xml:space="preserve"> runway </w:t>
+      </w:r>
+      <w:r>
+        <w:rPr>
+          <w:u w:val="single"/>
+        </w:rPr>
+        <w:tab/>
+      </w:r>
+      <w:r>
+        <w:rPr>
+          <w:u w:val="single"/>
+        </w:rPr>
+        <w:tab/>
+      </w:r>
+      <w:r>
+        <w:t xml:space="preserve">. </w:t>
+      </w:r>
+    </w:p>
+    <w:p>
+      <w:pPr>
+        <w:ind w:left="346" w:hanging="346"/>
+      </w:pPr>
+      <w:r>
+        <w:rPr>
+          <w:u w:val="single"/>
+        </w:rPr>
+        <w:tab/>
+      </w:r>
+      <w:r>
+        <w:rPr>
+          <w:u w:val="single"/>
+        </w:rPr>
+        <w:tab/>
+      </w:r>
+      <w:r>
+        <w:t xml:space="preserve"> area traffic</w:t>
+      </w:r>
+      <w:proofErr w:type="gramStart"/>
+      <w:r>
+        <w:t xml:space="preserve">, </w:t>
+      </w:r>
+      <w:r>
+        <w:rPr>
+          <w:u w:val="single"/>
+        </w:rPr>
+        <w:tab/>
+      </w:r>
+      <w:r>
+        <w:t>final</w:t>
+      </w:r>
+      <w:proofErr w:type="gramEnd"/>
+      <w:r>
+        <w:t xml:space="preserve"> for runway </w:t>
+      </w:r>
+      <w:r>
+        <w:rPr>
+          <w:u w:val="single"/>
+        </w:rPr>
+        <w:tab/>
+      </w:r>
+      <w:r>
+        <w:rPr>
+          <w:u w:val="single"/>
+        </w:rPr>
+        <w:tab/>
+      </w:r>
+      <w:r>
+        <w:t>.</w:t>
+      </w:r>
+    </w:p>
+    <w:p>
+      <w:pPr>
+        <w:ind w:left="346" w:hanging="346"/>
+      </w:pPr>
+      <w:r>
+        <w:rPr>
+          <w:u w:val="single"/>
+        </w:rPr>
+        <w:tab/>
+      </w:r>
+      <w:r>
+        <w:rPr>
+          <w:u w:val="single"/>
+        </w:rPr>
+        <w:tab/>
+      </w:r>
+      <w:r>
+        <w:t xml:space="preserve"> area traffic</w:t>
+      </w:r>
+      <w:proofErr w:type="gramStart"/>
+      <w:r>
+        <w:t xml:space="preserve">, </w:t>
+      </w:r>
+      <w:r>
+        <w:rPr>
+          <w:u w:val="single"/>
+        </w:rPr>
+        <w:tab/>
+      </w:r>
+      <w:r>
+        <w:t>clear</w:t>
+      </w:r>
+      <w:proofErr w:type="gramEnd"/>
+      <w:r>
+        <w:t xml:space="preserve"> active runway</w:t>
+      </w:r>
+      <w:r>
+        <w:t xml:space="preserve"> </w:t>
+      </w:r>
+      <w:proofErr w:type="gramStart"/>
+      <w:r>
+        <w:t xml:space="preserve">taxi  </w:t>
+      </w:r>
+      <w:r>
+        <w:rPr>
+          <w:u w:val="single"/>
+        </w:rPr>
+        <w:tab/>
+      </w:r>
+      <w:proofErr w:type="gramEnd"/>
+      <w:r>
+        <w:t xml:space="preserve"> to </w:t>
+      </w:r>
+      <w:r>
+        <w:rPr>
+          <w:u w:val="single"/>
+        </w:rPr>
+        <w:tab/>
+      </w:r>
+      <w:r>
+        <w:t xml:space="preserve">. </w:t>
+      </w:r>
+    </w:p>
+    <w:p>
+      <w:pPr>
+        <w:ind w:left="346" w:hanging="346"/>
+      </w:pPr>
+    </w:p>
+    <w:p>
+      <w:pPr>
+        <w:ind w:left="346" w:hanging="346"/>
+      </w:pPr>
+    </w:p>
+    <w:p>
+      <w:pPr>
+        <w:pStyle w:val="ListParagraph"/>
+        <w:numPr>
+          <w:ilvl w:val="0"/>
+          <w:numId w:val="50"/>
+        </w:numPr>
+        <w:ind w:left="346" w:hanging="346"/>
+      </w:pPr>
+      <w:r>
+        <w:t>Controlled Airport</w:t>
+      </w:r>
+    </w:p>
+    <w:p/>
+    <w:p>
+      <w:pPr>
+        <w:ind w:left="346" w:hanging="346"/>
+      </w:pPr>
+      <w:r>
+        <w:rPr>
+          <w:u w:val="single"/>
+        </w:rPr>
+        <w:tab/>
+      </w:r>
+      <w:r>
+        <w:rPr>
+          <w:u w:val="single"/>
+        </w:rPr>
+        <w:tab/>
+      </w:r>
+      <w:r>
+        <w:t xml:space="preserve"> </w:t>
+      </w:r>
+      <w:proofErr w:type="gramStart"/>
+      <w:r>
+        <w:t>tower</w:t>
+      </w:r>
+      <w:r>
+        <w:t xml:space="preserve">, </w:t>
+      </w:r>
+      <w:r>
+        <w:rPr>
+          <w:u w:val="single"/>
+        </w:rPr>
+        <w:tab/>
+      </w:r>
+      <w:r>
+        <w:rPr>
+          <w:u w:val="single"/>
+        </w:rPr>
+        <w:tab/>
+      </w:r>
+      <w:proofErr w:type="gramEnd"/>
+      <w:r>
+        <w:t xml:space="preserve"> </w:t>
+      </w:r>
+      <w:proofErr w:type="gramStart"/>
+      <w:r>
+        <w:t xml:space="preserve">is  </w:t>
+      </w:r>
+      <w:r>
+        <w:rPr>
+          <w:u w:val="single"/>
+        </w:rPr>
+        <w:tab/>
+      </w:r>
+      <w:proofErr w:type="gramEnd"/>
+      <w:r>
+        <w:rPr>
+          <w:u w:val="single"/>
+        </w:rPr>
+        <w:tab/>
+      </w:r>
+      <w:r>
+        <w:t xml:space="preserve"> </w:t>
+      </w:r>
+      <w:r>
+        <w:t xml:space="preserve">miles to the </w:t>
+      </w:r>
+      <w:r>
+        <w:rPr>
+          <w:u w:val="single"/>
+        </w:rPr>
+        <w:tab/>
+      </w:r>
+      <w:r>
+        <w:rPr>
+          <w:u w:val="single"/>
+        </w:rPr>
+        <w:tab/>
+      </w:r>
+      <w:r>
+        <w:t xml:space="preserve"> , with information </w:t>
+      </w:r>
+      <w:r>
+        <w:rPr>
+          <w:u w:val="single"/>
+        </w:rPr>
+        <w:tab/>
+      </w:r>
+      <w:r>
+        <w:rPr>
+          <w:u w:val="single"/>
+        </w:rPr>
+        <w:tab/>
+      </w:r>
+      <w:r>
+        <w:t xml:space="preserve"> inbound for landing.</w:t>
+      </w:r>
+    </w:p>
+    <w:p>
+      <w:pPr>
+        <w:ind w:left="346" w:hanging="346"/>
+      </w:pPr>
+    </w:p>
+    <w:p>
+      <w:pPr>
+        <w:ind w:left="346" w:hanging="346"/>
+      </w:pPr>
+      <w:r>
+        <w:t xml:space="preserve">When landed, clear of the </w:t>
+      </w:r>
+      <w:proofErr w:type="gramStart"/>
+      <w:r>
+        <w:t>runway;</w:t>
+      </w:r>
+      <w:proofErr w:type="gramEnd"/>
+    </w:p>
+    <w:p>
+      <w:pPr>
+        <w:ind w:left="346" w:hanging="346"/>
+      </w:pPr>
+    </w:p>
+    <w:p>
+      <w:pPr>
+        <w:ind w:left="346" w:hanging="346"/>
+        <w:rPr>
+          <w:u w:val="single"/>
+        </w:rPr>
+      </w:pPr>
+      <w:r>
+        <w:t xml:space="preserve"> </w:t>
+      </w:r>
+      <w:r>
+        <w:rPr>
+          <w:u w:val="single"/>
+        </w:rPr>
+        <w:tab/>
+      </w:r>
+      <w:r>
+        <w:rPr>
+          <w:u w:val="single"/>
+        </w:rPr>
+        <w:tab/>
+      </w:r>
+      <w:r>
+        <w:t xml:space="preserve"> </w:t>
+      </w:r>
+      <w:r>
+        <w:t>Ground</w:t>
+      </w:r>
+      <w:r>
+        <w:t xml:space="preserve">, </w:t>
+      </w:r>
+      <w:r>
+        <w:rPr>
+          <w:u w:val="single"/>
+        </w:rPr>
+        <w:tab/>
+      </w:r>
+      <w:r>
+        <w:rPr>
+          <w:u w:val="single"/>
+        </w:rPr>
+        <w:tab/>
+      </w:r>
+      <w:r>
+        <w:t xml:space="preserve"> </w:t>
+      </w:r>
+      <w:proofErr w:type="spellStart"/>
+      <w:r>
+        <w:t>is</w:t>
+      </w:r>
+      <w:r>
+        <w:t>claer</w:t>
+      </w:r>
+      <w:proofErr w:type="spellEnd"/>
+      <w:r>
+        <w:t xml:space="preserve"> of runway </w:t>
+      </w:r>
+      <w:r>
+        <w:rPr>
+          <w:u w:val="single"/>
+        </w:rPr>
+        <w:tab/>
+      </w:r>
+      <w:r>
+        <w:rPr>
+          <w:u w:val="single"/>
+        </w:rPr>
+        <w:tab/>
+      </w:r>
+      <w:r>
+        <w:t xml:space="preserve"> at </w:t>
+      </w:r>
+      <w:r>
+        <w:rPr>
+          <w:u w:val="single"/>
+        </w:rPr>
+        <w:tab/>
+      </w:r>
+      <w:r>
+        <w:rPr>
+          <w:u w:val="single"/>
+        </w:rPr>
+        <w:tab/>
+      </w:r>
+      <w:r>
+        <w:t xml:space="preserve">, for </w:t>
+      </w:r>
+      <w:r>
+        <w:rPr>
+          <w:u w:val="single"/>
+        </w:rPr>
+        <w:tab/>
+      </w:r>
+      <w:proofErr w:type="gramStart"/>
+      <w:r>
+        <w:rPr>
+          <w:u w:val="single"/>
+        </w:rPr>
+        <w:tab/>
+      </w:r>
+      <w:r>
+        <w:t xml:space="preserve"> .</w:t>
+      </w:r>
+      <w:proofErr w:type="gramEnd"/>
+      <w:r>
+        <w:tab/>
+      </w:r>
+    </w:p>
+    <w:p>
+      <w:pPr>
+        <w:ind w:left="346" w:hanging="346"/>
+      </w:pPr>
+    </w:p>
+    <w:p>
+      <w:pPr>
+        <w:ind w:left="346" w:hanging="346"/>
+      </w:pPr>
+      <w:r>
+        <w:t>Taxi instructions:</w:t>
+      </w:r>
+    </w:p>
+    <w:tbl>
+      <w:tblPr>
+        <w:tblStyle w:val="TableGrid"/>
+        <w:tblW w:w="0" w:type="auto"/>
+        <w:tblInd w:w="-5" w:type="dxa"/>
+        <w:tblLook w:val="04A0" w:firstRow="1" w:lastRow="0" w:firstColumn="1" w:lastColumn="0" w:noHBand="0" w:noVBand="1"/>
+      </w:tblPr>
+      <w:tblGrid>
+        <w:gridCol w:w="1620"/>
+        <w:gridCol w:w="720"/>
+        <w:gridCol w:w="720"/>
+        <w:gridCol w:w="720"/>
+        <w:gridCol w:w="720"/>
+        <w:gridCol w:w="720"/>
+      </w:tblGrid>
+      <w:tr>
+        <w:tc>
+          <w:tcPr>
+            <w:tcW w:w="1620" w:type="dxa"/>
+          </w:tcPr>
+          <w:p>
+            <w:r>
+              <w:t xml:space="preserve">Taxi </w:t>
+            </w:r>
+            <w:r>
+              <w:t>to parking via</w:t>
+            </w:r>
+            <w:r>
+              <w:t>:</w:t>
+            </w:r>
+          </w:p>
+        </w:tc>
+        <w:tc>
+          <w:tcPr>
+            <w:tcW w:w="720" w:type="dxa"/>
+          </w:tcPr>
+          <w:p/>
+        </w:tc>
+        <w:tc>
+          <w:tcPr>
+            <w:tcW w:w="720" w:type="dxa"/>
+          </w:tcPr>
+          <w:p/>
+        </w:tc>
+        <w:tc>
+          <w:tcPr>
+            <w:tcW w:w="720" w:type="dxa"/>
+          </w:tcPr>
+          <w:p/>
+        </w:tc>
+        <w:tc>
+          <w:tcPr>
+            <w:tcW w:w="720" w:type="dxa"/>
+          </w:tcPr>
+          <w:p/>
+        </w:tc>
+        <w:tc>
+          <w:tcPr>
+            <w:tcW w:w="720" w:type="dxa"/>
+          </w:tcPr>
+          <w:p/>
+        </w:tc>
+      </w:tr>
+    </w:tbl>
+    <w:p>
+      <w:pPr>
+        <w:ind w:left="346" w:hanging="346"/>
+      </w:pPr>
+    </w:p>
+    <w:p>
+      <w:pPr>
+        <w:rPr>
+          <w:b/>
+          <w:bCs/>
+        </w:rPr>
+      </w:pPr>
     </w:p>
     <w:sectPr>
       <w:headerReference w:type="even" r:id="rId8"/>
@@ -11769,6 +13559,36 @@
     </w:lvlOverride>
   </w:num>
   <w:num w:numId="49" w16cid:durableId="142549706">
+    <w:abstractNumId w:val="26"/>
+    <w:lvlOverride w:ilvl="0">
+      <w:startOverride w:val="1"/>
+    </w:lvlOverride>
+    <w:lvlOverride w:ilvl="1">
+      <w:startOverride w:val="1"/>
+    </w:lvlOverride>
+    <w:lvlOverride w:ilvl="2">
+      <w:startOverride w:val="1"/>
+    </w:lvlOverride>
+    <w:lvlOverride w:ilvl="3">
+      <w:startOverride w:val="1"/>
+    </w:lvlOverride>
+    <w:lvlOverride w:ilvl="4">
+      <w:startOverride w:val="1"/>
+    </w:lvlOverride>
+    <w:lvlOverride w:ilvl="5">
+      <w:startOverride w:val="1"/>
+    </w:lvlOverride>
+    <w:lvlOverride w:ilvl="6">
+      <w:startOverride w:val="1"/>
+    </w:lvlOverride>
+    <w:lvlOverride w:ilvl="7">
+      <w:startOverride w:val="1"/>
+    </w:lvlOverride>
+    <w:lvlOverride w:ilvl="8">
+      <w:startOverride w:val="1"/>
+    </w:lvlOverride>
+  </w:num>
+  <w:num w:numId="50" w16cid:durableId="617418019">
     <w:abstractNumId w:val="26"/>
     <w:lvlOverride w:ilvl="0">
       <w:startOverride w:val="1"/>
@@ -12936,6 +14756,25 @@
       <w:spacing w:val="5"/>
     </w:rPr>
   </w:style>
+  <w:style w:type="table" w:styleId="TableGrid">
+    <w:name w:val="Table Grid"/>
+    <w:basedOn w:val="TableNormal"/>
+    <w:uiPriority w:val="39"/>
+    <w:rsid w:val="00EA1D03"/>
+    <w:pPr>
+      <w:spacing w:after="0" w:line="240" w:lineRule="auto"/>
+    </w:pPr>
+    <w:tblPr>
+      <w:tblBorders>
+        <w:top w:val="single" w:sz="4" w:space="0" w:color="auto"/>
+        <w:left w:val="single" w:sz="4" w:space="0" w:color="auto"/>
+        <w:bottom w:val="single" w:sz="4" w:space="0" w:color="auto"/>
+        <w:right w:val="single" w:sz="4" w:space="0" w:color="auto"/>
+        <w:insideH w:val="single" w:sz="4" w:space="0" w:color="auto"/>
+        <w:insideV w:val="single" w:sz="4" w:space="0" w:color="auto"/>
+      </w:tblBorders>
+    </w:tblPr>
+  </w:style>
 </w:styles>
 </file>
 

</xml_diff>